<commit_message>
Fix discrepancy in MS5 text: Updated OXA-48 prevalence to 'approx 35%'
- Verified discrepancy: Text said 25-31%, Table 1 said 34.9%
- Updated src/73_expand_manuscript.py to align text with table data
- Regenerated Manuscript_5_Molecular_IJMM_EXPANDED.docx
- Confirmed all interpretations now match source tables
</commit_message>
<xml_diff>
--- a/submission_manuscript5/Manuscript_5_Molecular_IJMM_EXPANDED.docx
+++ b/submission_manuscript5/Manuscript_5_Molecular_IJMM_EXPANDED.docx
@@ -131,7 +131,7 @@
         <w:t xml:space="preserve">Results: </w:t>
       </w:r>
       <w:r>
-        <w:t>Our analysis revealed distinct, pathogen-specific molecular profiles. Acinetobacter baumannii resistance was overwhelmingly driven by blaOXA-23, which was detected in 76% of carbapenem-resistant isolates, often in association with blaNDM. In Enterobacteriaceae, a diverse carbapenemase landscape was observed: Klebsiella pneumoniae isolates showed high prevalence of blaOXA-48 (25-31%) and blaNDM (19%), frequently co-occurring with blaCTX-M-15 ESBLs. Escherichia coli resistance was primarily mediated by NDM-1 (14-19%) and blaCTX-M-15 (34%). Notably, co-occurrence of NDM and OXA-48 was identified in approximately 15-20% of K. pneumoniae isolates, complicating treatment options. Among Gram-positive pathogens, methicillin resistance in Staphylococcus aureus (MRSA) was universally mecA-mediated. Despite the high burden of resistance genes, susceptibility to colistin remained robust (&gt;94%) across most Gram-negative isolates. Fosfomycin retained high activity (&gt;95%) against urinary E. coli, and minocycline remained active against 50-70% of A. baumannii isolates.</w:t>
+        <w:t>Our analysis revealed distinct, pathogen-specific molecular profiles. Acinetobacter baumannii resistance was overwhelmingly driven by blaOXA-23, which was detected in 76% of carbapenem-resistant isolates, often in association with blaNDM. In Enterobacteriaceae, a diverse carbapenemase landscape was observed: Klebsiella pneumoniae isolates showed high prevalence of blaOXA-48 (approximately 35%) and blaNDM (19%), frequently co-occurring with blaCTX-M-15 ESBLs. Escherichia coli resistance was primarily mediated by NDM-1 (14-19%) and blaCTX-M-15 (34%). Notably, co-occurrence of NDM and OXA-48 was identified in approximately 15-20% of K. pneumoniae isolates, complicating treatment options. Among Gram-positive pathogens, methicillin resistance in Staphylococcus aureus (MRSA) was universally mecA-mediated. Despite the high burden of resistance genes, susceptibility to colistin remained robust (&gt;94%) across most Gram-negative isolates. Fosfomycin retained high activity (&gt;95%) against urinary E. coli, and minocycline remained active against 50-70% of A. baumannii isolates.</w:t>
       </w:r>
     </w:p>
     <w:p>
@@ -436,7 +436,7 @@
         <w:t xml:space="preserve">Complex Resistome of Klebsiella pneumoniae: </w:t>
       </w:r>
       <w:r>
-        <w:t>Klebsiella pneumoniae displayed the most diverse and complex profile of resistance genes. Unlike A. baumannii, resistance in K. pneumoniae was not driven by a single dominant gene but by a mix of potent enzymes. The blaOXA-48-like genes were highly prevalent, detected in 25-31% of isolates. The blaNDM gene was another major contributor, found in approximately 19% of isolates. Notably, the blaCTX-M-15 gene, a potent ESBL, was ubiquitous, often serving as the background mechanism upon which carbapenemases were acquired. The presence of blaSHV (up to 49%) further contributed to beta-lactam resistance.</w:t>
+        <w:t>Klebsiella pneumoniae displayed the most diverse and complex profile of resistance genes. Unlike A. baumannii, resistance in K. pneumoniae was not driven by a single dominant gene but by a mix of potent enzymes. The blaOXA-48-like genes were highly prevalent, detected in approximately 35% of isolates. The blaNDM gene was another major contributor, found in approximately 19% of isolates. Notably, the blaCTX-M-15 gene, a potent ESBL, was ubiquitous, often serving as the background mechanism upon which carbapenemases were acquired. The presence of blaSHV (up to 49%) further contributed to beta-lactam resistance.</w:t>
       </w:r>
       <w:r>
         <w:rPr>

</xml_diff>